<commit_message>
update vuln assess docx
</commit_message>
<xml_diff>
--- a/_site/pages/module4/assignment1/TW_Copperplate_VulnerabilityAssessment_M4A1.docx
+++ b/_site/pages/module4/assignment1/TW_Copperplate_VulnerabilityAssessment_M4A1.docx
@@ -305,7 +305,7 @@
             </w:rPr>
             <w:fldChar w:fldCharType="separate"/>
           </w:r>
-          <w:hyperlink w:anchor="_Toc135506484" w:history="1">
+          <w:hyperlink w:anchor="_Toc135512379" w:history="1">
             <w:r>
               <w:rPr>
                 <w:rStyle w:val="Hyperlink"/>
@@ -332,7 +332,7 @@
                 <w:noProof/>
                 <w:webHidden/>
               </w:rPr>
-              <w:instrText xml:space="preserve"> PAGEREF _Toc135506484 \h </w:instrText>
+              <w:instrText xml:space="preserve"> PAGEREF _Toc135512379 \h </w:instrText>
             </w:r>
             <w:r>
               <w:rPr>
@@ -376,7 +376,7 @@
               <w:lang w:eastAsia="en-CA"/>
             </w:rPr>
           </w:pPr>
-          <w:hyperlink w:anchor="_Toc135506485" w:history="1">
+          <w:hyperlink w:anchor="_Toc135512380" w:history="1">
             <w:r>
               <w:rPr>
                 <w:rStyle w:val="Hyperlink"/>
@@ -403,7 +403,7 @@
                 <w:noProof/>
                 <w:webHidden/>
               </w:rPr>
-              <w:instrText xml:space="preserve"> PAGEREF _Toc135506485 \h </w:instrText>
+              <w:instrText xml:space="preserve"> PAGEREF _Toc135512380 \h </w:instrText>
             </w:r>
             <w:r>
               <w:rPr>
@@ -447,7 +447,7 @@
               <w:lang w:eastAsia="en-CA"/>
             </w:rPr>
           </w:pPr>
-          <w:hyperlink w:anchor="_Toc135506486" w:history="1">
+          <w:hyperlink w:anchor="_Toc135512381" w:history="1">
             <w:r>
               <w:rPr>
                 <w:rStyle w:val="Hyperlink"/>
@@ -474,7 +474,7 @@
                 <w:noProof/>
                 <w:webHidden/>
               </w:rPr>
-              <w:instrText xml:space="preserve"> PAGEREF _Toc135506486 \h </w:instrText>
+              <w:instrText xml:space="preserve"> PAGEREF _Toc135512381 \h </w:instrText>
             </w:r>
             <w:r>
               <w:rPr>
@@ -518,7 +518,7 @@
               <w:lang w:eastAsia="en-CA"/>
             </w:rPr>
           </w:pPr>
-          <w:hyperlink w:anchor="_Toc135506487" w:history="1">
+          <w:hyperlink w:anchor="_Toc135512382" w:history="1">
             <w:r>
               <w:rPr>
                 <w:rStyle w:val="Hyperlink"/>
@@ -545,7 +545,7 @@
                 <w:noProof/>
                 <w:webHidden/>
               </w:rPr>
-              <w:instrText xml:space="preserve"> PAGEREF _Toc135506487 \h </w:instrText>
+              <w:instrText xml:space="preserve"> PAGEREF _Toc135512382 \h </w:instrText>
             </w:r>
             <w:r>
               <w:rPr>
@@ -589,7 +589,7 @@
               <w:lang w:eastAsia="en-CA"/>
             </w:rPr>
           </w:pPr>
-          <w:hyperlink w:anchor="_Toc135506488" w:history="1">
+          <w:hyperlink w:anchor="_Toc135512383" w:history="1">
             <w:r>
               <w:rPr>
                 <w:rStyle w:val="Hyperlink"/>
@@ -616,7 +616,7 @@
                 <w:noProof/>
                 <w:webHidden/>
               </w:rPr>
-              <w:instrText xml:space="preserve"> PAGEREF _Toc135506488 \h </w:instrText>
+              <w:instrText xml:space="preserve"> PAGEREF _Toc135512383 \h </w:instrText>
             </w:r>
             <w:r>
               <w:rPr>
@@ -660,7 +660,7 @@
               <w:lang w:eastAsia="en-CA"/>
             </w:rPr>
           </w:pPr>
-          <w:hyperlink w:anchor="_Toc135506489" w:history="1">
+          <w:hyperlink w:anchor="_Toc135512384" w:history="1">
             <w:r>
               <w:rPr>
                 <w:rStyle w:val="Hyperlink"/>
@@ -687,7 +687,7 @@
                 <w:noProof/>
                 <w:webHidden/>
               </w:rPr>
-              <w:instrText xml:space="preserve"> PAGEREF _Toc135506489 \h </w:instrText>
+              <w:instrText xml:space="preserve"> PAGEREF _Toc135512384 \h </w:instrText>
             </w:r>
             <w:r>
               <w:rPr>
@@ -731,13 +731,13 @@
               <w:lang w:eastAsia="en-CA"/>
             </w:rPr>
           </w:pPr>
-          <w:hyperlink w:anchor="_Toc135506490" w:history="1">
+          <w:hyperlink w:anchor="_Toc135512385" w:history="1">
             <w:r>
               <w:rPr>
                 <w:rStyle w:val="Hyperlink"/>
                 <w:noProof/>
               </w:rPr>
-              <w:t>Tools AND Methods</w:t>
+              <w:t>Tools and Methods</w:t>
             </w:r>
             <w:r>
               <w:rPr>
@@ -758,7 +758,7 @@
                 <w:noProof/>
                 <w:webHidden/>
               </w:rPr>
-              <w:instrText xml:space="preserve"> PAGEREF _Toc135506490 \h </w:instrText>
+              <w:instrText xml:space="preserve"> PAGEREF _Toc135512385 \h </w:instrText>
             </w:r>
             <w:r>
               <w:rPr>
@@ -802,7 +802,7 @@
               <w:lang w:eastAsia="en-CA"/>
             </w:rPr>
           </w:pPr>
-          <w:hyperlink w:anchor="_Toc135506491" w:history="1">
+          <w:hyperlink w:anchor="_Toc135512386" w:history="1">
             <w:r>
               <w:rPr>
                 <w:rStyle w:val="Hyperlink"/>
@@ -829,7 +829,7 @@
                 <w:noProof/>
                 <w:webHidden/>
               </w:rPr>
-              <w:instrText xml:space="preserve"> PAGEREF _Toc135506491 \h </w:instrText>
+              <w:instrText xml:space="preserve"> PAGEREF _Toc135512386 \h </w:instrText>
             </w:r>
             <w:r>
               <w:rPr>
@@ -873,7 +873,7 @@
               <w:lang w:eastAsia="en-CA"/>
             </w:rPr>
           </w:pPr>
-          <w:hyperlink w:anchor="_Toc135506492" w:history="1">
+          <w:hyperlink w:anchor="_Toc135512387" w:history="1">
             <w:r>
               <w:rPr>
                 <w:rStyle w:val="Hyperlink"/>
@@ -900,7 +900,7 @@
                 <w:noProof/>
                 <w:webHidden/>
               </w:rPr>
-              <w:instrText xml:space="preserve"> PAGEREF _Toc135506492 \h </w:instrText>
+              <w:instrText xml:space="preserve"> PAGEREF _Toc135512387 \h </w:instrText>
             </w:r>
             <w:r>
               <w:rPr>
@@ -966,7 +966,7 @@
       <w:pPr>
         <w:pStyle w:val="Heading1"/>
       </w:pPr>
-      <w:bookmarkStart w:id="0" w:name="_Toc135506484"/>
+      <w:bookmarkStart w:id="0" w:name="_Toc135512379"/>
       <w:r>
         <w:lastRenderedPageBreak/>
         <w:t>Overview</w:t>
@@ -1167,7 +1167,7 @@
       <w:pPr>
         <w:pStyle w:val="Heading1"/>
       </w:pPr>
-      <w:bookmarkStart w:id="1" w:name="_Toc135506485"/>
+      <w:bookmarkStart w:id="1" w:name="_Toc135512380"/>
       <w:r>
         <w:t>Engagement Parameters and Site Information</w:t>
       </w:r>
@@ -1177,7 +1177,7 @@
       <w:pPr>
         <w:pStyle w:val="Heading2"/>
       </w:pPr>
-      <w:bookmarkStart w:id="2" w:name="_Toc135506486"/>
+      <w:bookmarkStart w:id="2" w:name="_Toc135512381"/>
       <w:r>
         <w:t>Parameters</w:t>
       </w:r>
@@ -1406,7 +1406,7 @@
       <w:pPr>
         <w:pStyle w:val="Heading2"/>
       </w:pPr>
-      <w:bookmarkStart w:id="3" w:name="_Toc135506487"/>
+      <w:bookmarkStart w:id="3" w:name="_Toc135512382"/>
       <w:r>
         <w:t>Site Information</w:t>
       </w:r>
@@ -1482,7 +1482,7 @@
       <w:pPr>
         <w:pStyle w:val="Heading1"/>
       </w:pPr>
-      <w:bookmarkStart w:id="4" w:name="_Toc135506488"/>
+      <w:bookmarkStart w:id="4" w:name="_Toc135512383"/>
       <w:r>
         <w:lastRenderedPageBreak/>
         <w:t xml:space="preserve">Visual </w:t>
@@ -1568,31 +1568,11 @@
       <w:pPr>
         <w:pStyle w:val="Heading1"/>
       </w:pPr>
-      <w:bookmarkStart w:id="5" w:name="_Toc135506489"/>
+      <w:bookmarkStart w:id="5" w:name="_Toc135512384"/>
       <w:r>
         <w:t>Security Challenges</w:t>
       </w:r>
       <w:bookmarkEnd w:id="5"/>
-    </w:p>
-    <w:p>
-      <w:r>
-        <w:t>This table lists the challenges our analysis revealed, and th</w:t>
-      </w:r>
-      <w:r>
-        <w:t xml:space="preserve">eir potential risk </w:t>
-      </w:r>
-      <w:r>
-        <w:t>to</w:t>
-      </w:r>
-      <w:r>
-        <w:t xml:space="preserve"> the </w:t>
-      </w:r>
-      <w:r>
-        <w:t>site</w:t>
-      </w:r>
-      <w:r>
-        <w:t>.</w:t>
-      </w:r>
     </w:p>
     <w:tbl>
       <w:tblPr>
@@ -2175,7 +2155,7 @@
       <w:pPr>
         <w:pStyle w:val="Heading1"/>
       </w:pPr>
-      <w:bookmarkStart w:id="6" w:name="_Toc135506490"/>
+      <w:bookmarkStart w:id="6" w:name="_Toc135512385"/>
       <w:r>
         <w:lastRenderedPageBreak/>
         <w:t>Tools</w:t>
@@ -2184,7 +2164,7 @@
         <w:t xml:space="preserve"> </w:t>
       </w:r>
       <w:r>
-        <w:t>AND</w:t>
+        <w:t>and</w:t>
       </w:r>
       <w:r>
         <w:t xml:space="preserve"> Methods</w:t>
@@ -2408,7 +2388,7 @@
       <w:pPr>
         <w:pStyle w:val="Heading1"/>
       </w:pPr>
-      <w:bookmarkStart w:id="7" w:name="_Toc135506491"/>
+      <w:bookmarkStart w:id="7" w:name="_Toc135512386"/>
       <w:r>
         <w:t>Analysis Timeline</w:t>
       </w:r>
@@ -2493,7 +2473,7 @@
       <w:pPr>
         <w:pStyle w:val="Heading1"/>
       </w:pPr>
-      <w:bookmarkStart w:id="8" w:name="_Toc135506492"/>
+      <w:bookmarkStart w:id="8" w:name="_Toc135512387"/>
       <w:r>
         <w:lastRenderedPageBreak/>
         <w:t>References</w:t>
@@ -3852,6 +3832,7 @@
     <w:rsid w:val="000C2DC7"/>
     <w:rsid w:val="005F7719"/>
     <w:rsid w:val="0075715C"/>
+    <w:rsid w:val="009015A7"/>
     <w:rsid w:val="00CD12D4"/>
     <w:rsid w:val="00EB4217"/>
     <w:rsid w:val="00FB2F47"/>

</xml_diff>